<commit_message>
update shard collections tutorial
</commit_message>
<xml_diff>
--- a/5.System Design/Sharding_config.docx
+++ b/5.System Design/Sharding_config.docx
@@ -2307,7 +2307,6 @@
                 <w:numId w:val="14"/>
               </w:numPr>
             </w:pPr>
-            <w:bookmarkStart w:id="0" w:name="_GoBack" w:colFirst="1" w:colLast="1"/>
           </w:p>
         </w:tc>
         <w:tc>
@@ -2345,7 +2344,6 @@
           </w:p>
         </w:tc>
       </w:tr>
-      <w:bookmarkEnd w:id="0"/>
       <w:tr>
         <w:tc>
           <w:tcPr>
@@ -3075,7 +3073,34 @@
         </w:numPr>
       </w:pPr>
       <w:r>
-        <w:t>Để shard được cho các collection, cần phải unique index cho shardkey trước.</w:t>
+        <w:t>Thực hiện lệnh sau :</w:t>
+      </w:r>
+    </w:p>
+    <w:p>
+      <w:pPr>
+        <w:ind w:left="1440"/>
+        <w:rPr>
+          <w:rFonts w:ascii="Courier New" w:hAnsi="Courier New"/>
+          <w:b/>
+          <w:color w:val="FF0000"/>
+        </w:rPr>
+      </w:pPr>
+      <w:r>
+        <w:rPr>
+          <w:rFonts w:ascii="Courier New" w:hAnsi="Courier New"/>
+          <w:b/>
+          <w:color w:val="FF0000"/>
+        </w:rPr>
+        <w:t>mongo.exe localhost:27021/admin --quiet 'D:\Dropbox\2.Distributed application\Group\ProjectSVN\7.data\data\ShardCollectionScript.js'</w:t>
+      </w:r>
+    </w:p>
+    <w:p>
+      <w:pPr>
+        <w:ind w:left="720"/>
+      </w:pPr>
+      <w:r>
+        <w:lastRenderedPageBreak/>
+        <w:t xml:space="preserve">Trong đó : </w:t>
       </w:r>
     </w:p>
     <w:p>
@@ -3085,185 +3110,9 @@
           <w:ilvl w:val="0"/>
           <w:numId w:val="6"/>
         </w:numPr>
-        <w:rPr>
-          <w:rFonts w:ascii="Courier New" w:hAnsi="Courier New"/>
-          <w:b/>
-          <w:color w:val="FF0000"/>
-        </w:rPr>
-      </w:pPr>
-      <w:r>
-        <w:t xml:space="preserve">Mở terminal. Thực hiện lệnh  </w:t>
-      </w:r>
-    </w:p>
-    <w:p>
-      <w:pPr>
-        <w:pStyle w:val="ListParagraph"/>
-        <w:ind w:left="1440"/>
-        <w:rPr>
-          <w:rFonts w:ascii="Courier New" w:hAnsi="Courier New"/>
-          <w:b/>
-          <w:color w:val="FF0000"/>
-        </w:rPr>
-      </w:pPr>
-      <w:r>
-        <w:rPr>
-          <w:rFonts w:ascii="Courier New" w:hAnsi="Courier New"/>
-          <w:b/>
-          <w:color w:val="FF0000"/>
-        </w:rPr>
-        <w:t>mongos&gt; db.runCommand({shardcollection : "Restaurant_system_db.BanAn", key : {MaNH : 1}})</w:t>
-      </w:r>
-    </w:p>
-    <w:p>
-      <w:pPr>
-        <w:pStyle w:val="ListParagraph"/>
-        <w:ind w:left="1440"/>
-      </w:pPr>
-      <w:r>
-        <w:lastRenderedPageBreak/>
-        <w:t>Trong đó :</w:t>
-      </w:r>
-    </w:p>
-    <w:p>
-      <w:pPr>
-        <w:pStyle w:val="ListParagraph"/>
-        <w:numPr>
-          <w:ilvl w:val="0"/>
-          <w:numId w:val="12"/>
-        </w:numPr>
-      </w:pPr>
-      <w:r>
-        <w:t>Shardcollection : mã lệnh</w:t>
-      </w:r>
-    </w:p>
-    <w:p>
-      <w:pPr>
-        <w:pStyle w:val="ListParagraph"/>
-        <w:numPr>
-          <w:ilvl w:val="0"/>
-          <w:numId w:val="12"/>
-        </w:numPr>
-      </w:pPr>
-      <w:r>
-        <w:rPr>
-          <w:rFonts w:ascii="Courier New" w:hAnsi="Courier New"/>
-          <w:b/>
-          <w:color w:val="FF0000"/>
-        </w:rPr>
-        <w:t>Restaurant_system_db</w:t>
-      </w:r>
-      <w:r>
-        <w:rPr>
-          <w:rFonts w:ascii="Courier New" w:hAnsi="Courier New"/>
-          <w:b/>
-          <w:color w:val="FF0000"/>
-        </w:rPr>
-        <w:t xml:space="preserve"> </w:t>
-      </w:r>
-      <w:r>
-        <w:t>: là tên database</w:t>
-      </w:r>
-    </w:p>
-    <w:p>
-      <w:pPr>
-        <w:pStyle w:val="ListParagraph"/>
-        <w:numPr>
-          <w:ilvl w:val="0"/>
-          <w:numId w:val="12"/>
-        </w:numPr>
-      </w:pPr>
-      <w:r>
-        <w:rPr>
-          <w:rFonts w:ascii="Courier New" w:hAnsi="Courier New"/>
-          <w:b/>
-          <w:color w:val="FF0000"/>
-        </w:rPr>
-        <w:t>BanAn</w:t>
-      </w:r>
-      <w:r>
-        <w:rPr>
-          <w:rFonts w:ascii="Courier New" w:hAnsi="Courier New"/>
-          <w:b/>
-          <w:color w:val="FF0000"/>
-        </w:rPr>
-        <w:t xml:space="preserve"> : </w:t>
-      </w:r>
-      <w:r>
-        <w:t>là tên collection cần shard</w:t>
-      </w:r>
-    </w:p>
-    <w:p>
-      <w:pPr>
-        <w:pStyle w:val="ListParagraph"/>
-        <w:numPr>
-          <w:ilvl w:val="0"/>
-          <w:numId w:val="12"/>
-        </w:numPr>
-      </w:pPr>
-      <w:r>
-        <w:rPr>
-          <w:rFonts w:ascii="Courier New" w:hAnsi="Courier New"/>
-          <w:b/>
-          <w:color w:val="FF0000"/>
-        </w:rPr>
-        <w:t>key : {MaNH : 1}}</w:t>
-      </w:r>
-      <w:r>
-        <w:t>: là shardkey cho collection BanAn</w:t>
-      </w:r>
-    </w:p>
-    <w:p>
-      <w:pPr>
-        <w:ind w:left="1440"/>
-      </w:pPr>
-      <w:r>
-        <w:t>Kết quả như sau : (OK hết nghe, nếu không ok thì bị lỗi ùi đó).</w:t>
-      </w:r>
-    </w:p>
-    <w:p>
-      <w:pPr>
-        <w:pStyle w:val="ListParagraph"/>
-        <w:ind w:left="1440"/>
-      </w:pPr>
-      <w:r>
-        <w:rPr>
-          <w:noProof/>
-        </w:rPr>
-        <w:drawing>
-          <wp:inline distT="0" distB="0" distL="0" distR="0" wp14:anchorId="2592E757" wp14:editId="50D49A13">
-            <wp:extent cx="5943600" cy="528320"/>
-            <wp:effectExtent l="0" t="0" r="0" b="5080"/>
-            <wp:docPr id="14" name="Picture 14"/>
-            <wp:cNvGraphicFramePr>
-              <a:graphicFrameLocks xmlns:a="http://schemas.openxmlformats.org/drawingml/2006/main" noChangeAspect="1"/>
-            </wp:cNvGraphicFramePr>
-            <a:graphic xmlns:a="http://schemas.openxmlformats.org/drawingml/2006/main">
-              <a:graphicData uri="http://schemas.openxmlformats.org/drawingml/2006/picture">
-                <pic:pic xmlns:pic="http://schemas.openxmlformats.org/drawingml/2006/picture">
-                  <pic:nvPicPr>
-                    <pic:cNvPr id="0" name=""/>
-                    <pic:cNvPicPr/>
-                  </pic:nvPicPr>
-                  <pic:blipFill>
-                    <a:blip r:embed="rId21"/>
-                    <a:stretch>
-                      <a:fillRect/>
-                    </a:stretch>
-                  </pic:blipFill>
-                  <pic:spPr>
-                    <a:xfrm>
-                      <a:off x="0" y="0"/>
-                      <a:ext cx="5943600" cy="528320"/>
-                    </a:xfrm>
-                    <a:prstGeom prst="rect">
-                      <a:avLst/>
-                    </a:prstGeom>
-                  </pic:spPr>
-                </pic:pic>
-              </a:graphicData>
-            </a:graphic>
-          </wp:inline>
-        </w:drawing>
+      </w:pPr>
+      <w:r>
+        <w:t>Host : localhost:27021 là host chỉ đến mongos lúc nãy cấu hình.</w:t>
       </w:r>
     </w:p>
     <w:p>
@@ -3273,9 +3122,44 @@
           <w:ilvl w:val="0"/>
           <w:numId w:val="6"/>
         </w:numPr>
-      </w:pPr>
-      <w:r>
-        <w:t>Với các collection khác. Thực hiện tương tự như shard cho collection Bàn ăn.</w:t>
+        <w:rPr>
+          <w:color w:val="FF0000"/>
+        </w:rPr>
+      </w:pPr>
+      <w:r>
+        <w:t xml:space="preserve">Tên database : </w:t>
+      </w:r>
+      <w:r>
+        <w:rPr>
+          <w:rFonts w:ascii="Courier New" w:hAnsi="Courier New"/>
+          <w:b/>
+          <w:color w:val="FF0000"/>
+        </w:rPr>
+        <w:t>admin</w:t>
+      </w:r>
+      <w:r>
+        <w:rPr>
+          <w:rFonts w:ascii="Courier New" w:hAnsi="Courier New"/>
+          <w:b/>
+          <w:color w:val="FF0000"/>
+        </w:rPr>
+        <w:t xml:space="preserve"> (Lưu ý : </w:t>
+      </w:r>
+      <w:r>
+        <w:rPr>
+          <w:rFonts w:ascii="Courier New" w:hAnsi="Courier New"/>
+          <w:b/>
+          <w:color w:val="FF0000"/>
+        </w:rPr>
+        <w:t>sử dụng admin mới shard được</w:t>
+      </w:r>
+      <w:r>
+        <w:rPr>
+          <w:rFonts w:ascii="Courier New" w:hAnsi="Courier New"/>
+          <w:b/>
+          <w:color w:val="FF0000"/>
+        </w:rPr>
+        <w:t>)</w:t>
       </w:r>
     </w:p>
     <w:p>
@@ -3287,7 +3171,25 @@
         </w:numPr>
       </w:pPr>
       <w:r>
-        <w:t>Sau khi thực hiện xong, ta có kết quả cuối cùng như sau :</w:t>
+        <w:t xml:space="preserve">Đường dẫn tới file js trong thư mục /GGCode/7.data/data : </w:t>
+      </w:r>
+      <w:r>
+        <w:rPr>
+          <w:rFonts w:ascii="Courier New" w:hAnsi="Courier New"/>
+          <w:b/>
+          <w:color w:val="FF0000"/>
+        </w:rPr>
+        <w:t>'D:\Dropbox\2.Distributed application\Group\ProjectSVN\7.data\</w:t>
+      </w:r>
+      <w:bookmarkStart w:id="0" w:name="_GoBack"/>
+      <w:bookmarkEnd w:id="0"/>
+      <w:r>
+        <w:rPr>
+          <w:rFonts w:ascii="Courier New" w:hAnsi="Courier New"/>
+          <w:b/>
+          <w:color w:val="FF0000"/>
+        </w:rPr>
+        <w:t>data\ShardCollectionScript.js'</w:t>
       </w:r>
     </w:p>
     <w:p>
@@ -3335,7 +3237,7 @@
         <v:path o:extrusionok="f" gradientshapeok="t" o:connecttype="rect"/>
         <o:lock v:ext="edit" aspectratio="t"/>
       </v:shapetype>
-      <v:shape id="_x0000_i1066" type="#_x0000_t75" style="width:11.25pt;height:11.25pt" o:bullet="t">
+      <v:shape id="_x0000_i1068" type="#_x0000_t75" style="width:11.25pt;height:11.25pt" o:bullet="t">
         <v:imagedata r:id="rId1" o:title="mso6C6C"/>
       </v:shape>
     </w:pict>

</xml_diff>